<commit_message>
Add new database entries and update .gitignore
Added a large set of new database entries to databases_processed.json, expanding coverage of resources in genomics, medical, protein, tools, microbiology, and other categories. Updated .gitignore to exclude Python files (*.py).
</commit_message>
<xml_diff>
--- a/gitPages202508201023-prompt.docx
+++ b/gitPages202508201023-prompt.docx
@@ -491,207 +491,363 @@
         </w:rPr>
         <w:t xml:space="preserve">The </w:t>
       </w:r>
+      <w:r>
+        <w:rPr>
+          <w:rFonts w:hint="eastAsia"/>
+          <w:highlight w:val="yellow"/>
+          <w:lang w:val="en-US" w:eastAsia="zh-CN"/>
+        </w:rPr>
+        <w:t>2023 Nucleic Acids Research Database Issue</w:t>
+      </w:r>
+      <w:r>
+        <w:rPr>
+          <w:rFonts w:hint="eastAsia"/>
+          <w:lang w:val="en-US" w:eastAsia="zh-CN"/>
+        </w:rPr>
+        <w:t xml:space="preserve"> and the online molecular biology database collection</w:t>
+      </w:r>
+    </w:p>
+    <w:p>
+      <w:pPr>
+        <w:rPr>
+          <w:rFonts w:hint="eastAsia"/>
+          <w:lang w:val="en-US" w:eastAsia="zh-CN"/>
+        </w:rPr>
+      </w:pPr>
+    </w:p>
+    <w:p>
+      <w:pPr>
+        <w:rPr>
+          <w:rFonts w:hint="eastAsia"/>
+          <w:lang w:val="en-US" w:eastAsia="zh-CN"/>
+        </w:rPr>
+      </w:pPr>
+      <w:r>
+        <w:rPr>
+          <w:rFonts w:hint="eastAsia"/>
+          <w:lang w:val="en-US" w:eastAsia="zh-CN"/>
+        </w:rPr>
+        <w:t>https://academic.oup.com/nar/article/51/D1/D1/6964796</w:t>
+      </w:r>
+    </w:p>
+    <w:p>
+      <w:pPr>
+        <w:rPr>
+          <w:rFonts w:hint="default"/>
+          <w:lang w:val="en-US" w:eastAsia="zh-CN"/>
+        </w:rPr>
+      </w:pPr>
+    </w:p>
+    <w:p>
+      <w:pPr>
+        <w:rPr>
+          <w:rFonts w:hint="default"/>
+          <w:lang w:val="en-US" w:eastAsia="zh-CN"/>
+        </w:rPr>
+      </w:pPr>
+      <w:r>
+        <w:rPr>
+          <w:rFonts w:hint="default"/>
+          <w:lang w:val="en-US" w:eastAsia="zh-CN"/>
+        </w:rPr>
+        <w:t xml:space="preserve">nar2024databases.xlsx </w:t>
+      </w:r>
+      <w:r>
+        <w:rPr>
+          <w:rFonts w:hint="eastAsia"/>
+          <w:lang w:val="en-US" w:eastAsia="zh-CN"/>
+        </w:rPr>
+        <w:t>里面92行到187行</w:t>
+      </w:r>
+      <w:r>
+        <w:rPr>
+          <w:rFonts w:hint="default"/>
+          <w:lang w:val="en-US" w:eastAsia="zh-CN"/>
+        </w:rPr>
+        <w:t xml:space="preserve">   - 90 new databases</w:t>
+      </w:r>
+      <w:r>
+        <w:rPr>
+          <w:rFonts w:hint="eastAsia"/>
+          <w:lang w:val="en-US" w:eastAsia="zh-CN"/>
+        </w:rPr>
+        <w:t xml:space="preserve"> +6 update databases</w:t>
+      </w:r>
+    </w:p>
+    <w:p>
+      <w:pPr>
+        <w:rPr>
+          <w:rFonts w:hint="eastAsia"/>
+        </w:rPr>
+      </w:pPr>
+    </w:p>
+    <w:p>
+      <w:pPr>
+        <w:rPr>
+          <w:rFonts w:hint="eastAsia"/>
+          <w:lang w:val="en-US" w:eastAsia="zh-CN"/>
+        </w:rPr>
+      </w:pPr>
+      <w:r>
+        <w:rPr>
+          <w:rFonts w:hint="eastAsia"/>
+        </w:rPr>
+        <w:t xml:space="preserve">73+10+72+90+7+74 </w:t>
+      </w:r>
+      <w:r>
+        <w:rPr>
+          <w:rFonts w:hint="eastAsia"/>
+          <w:lang w:val="en-US" w:eastAsia="zh-CN"/>
+        </w:rPr>
+        <w:t xml:space="preserve">+ 96 </w:t>
+      </w:r>
+      <w:r>
+        <w:rPr>
+          <w:rFonts w:hint="eastAsia"/>
+        </w:rPr>
+        <w:t xml:space="preserve">= </w:t>
+      </w:r>
+      <w:r>
+        <w:rPr>
+          <w:rFonts w:hint="eastAsia"/>
+          <w:lang w:val="en-US" w:eastAsia="zh-CN"/>
+        </w:rPr>
+        <w:t>422</w:t>
+      </w:r>
+    </w:p>
+    <w:p>
+      <w:pPr>
+        <w:rPr>
+          <w:rFonts w:hint="eastAsia"/>
+          <w:lang w:val="en-US" w:eastAsia="zh-CN"/>
+        </w:rPr>
+      </w:pPr>
+    </w:p>
+    <w:p>
+      <w:pPr>
+        <w:rPr>
+          <w:rFonts w:hint="default"/>
+          <w:lang w:val="en-US" w:eastAsia="zh-CN"/>
+        </w:rPr>
+      </w:pPr>
+      <w:r>
+        <w:rPr>
+          <w:rFonts w:hint="default"/>
+          <w:lang w:val="en-US" w:eastAsia="zh-CN"/>
+        </w:rPr>
+        <w:t xml:space="preserve">Editorial: the 21st annual Nucleic Acids Research </w:t>
+      </w:r>
+      <w:r>
+        <w:rPr>
+          <w:rFonts w:hint="default"/>
+          <w:highlight w:val="yellow"/>
+          <w:lang w:val="en-US" w:eastAsia="zh-CN"/>
+        </w:rPr>
+        <w:t>Web Server Issue 2023</w:t>
+      </w:r>
+    </w:p>
+    <w:p>
+      <w:pPr>
+        <w:rPr>
+          <w:rFonts w:hint="eastAsia"/>
+        </w:rPr>
+      </w:pPr>
+    </w:p>
+    <w:p>
+      <w:pPr>
+        <w:rPr>
+          <w:rFonts w:hint="eastAsia"/>
+        </w:rPr>
+      </w:pPr>
+      <w:r>
+        <w:rPr>
+          <w:rFonts w:hint="eastAsia"/>
+        </w:rPr>
+        <w:t>https://academic.oup.com/nar/article/51/W1/W1/7195025</w:t>
+      </w:r>
+    </w:p>
+    <w:p>
+      <w:pPr>
+        <w:rPr>
+          <w:rFonts w:hint="eastAsia"/>
+        </w:rPr>
+      </w:pPr>
+    </w:p>
+    <w:p>
+      <w:pPr>
+        <w:rPr>
+          <w:rFonts w:hint="eastAsia"/>
+        </w:rPr>
+      </w:pPr>
+      <w:r>
+        <w:rPr>
+          <w:rFonts w:hint="eastAsia"/>
+        </w:rPr>
+        <w:t xml:space="preserve"> 81 applications </w:t>
+      </w:r>
+    </w:p>
+    <w:p>
+      <w:pPr>
+        <w:rPr>
+          <w:rFonts w:hint="eastAsia"/>
+        </w:rPr>
+      </w:pPr>
+    </w:p>
+    <w:p>
+      <w:pPr>
+        <w:rPr>
+          <w:rFonts w:hint="eastAsia"/>
+          <w:lang w:val="en-US" w:eastAsia="zh-CN"/>
+        </w:rPr>
+      </w:pPr>
+      <w:r>
+        <w:rPr>
+          <w:rFonts w:hint="eastAsia"/>
+        </w:rPr>
+        <w:t xml:space="preserve">73+10+72+90+7+74 + 96 </w:t>
+      </w:r>
+      <w:r>
+        <w:rPr>
+          <w:rFonts w:hint="eastAsia"/>
+          <w:lang w:val="en-US" w:eastAsia="zh-CN"/>
+        </w:rPr>
+        <w:t xml:space="preserve">+ 81 </w:t>
+      </w:r>
+      <w:r>
+        <w:rPr>
+          <w:rFonts w:hint="eastAsia"/>
+        </w:rPr>
+        <w:t xml:space="preserve">= </w:t>
+      </w:r>
+      <w:r>
+        <w:rPr>
+          <w:rFonts w:hint="eastAsia"/>
+          <w:lang w:val="en-US" w:eastAsia="zh-CN"/>
+        </w:rPr>
+        <w:t>503</w:t>
+      </w:r>
+    </w:p>
+    <w:p>
+      <w:pPr>
+        <w:rPr>
+          <w:rFonts w:hint="eastAsia"/>
+          <w:lang w:val="en-US" w:eastAsia="zh-CN"/>
+        </w:rPr>
+      </w:pPr>
+    </w:p>
+    <w:p>
+      <w:pPr>
+        <w:rPr>
+          <w:rFonts w:hint="eastAsia"/>
+          <w:lang w:val="en-US" w:eastAsia="zh-CN"/>
+        </w:rPr>
+      </w:pPr>
+    </w:p>
+    <w:p>
+      <w:pPr>
+        <w:rPr>
+          <w:rFonts w:hint="eastAsia"/>
+          <w:lang w:val="en-US" w:eastAsia="zh-CN"/>
+        </w:rPr>
+      </w:pPr>
+      <w:r>
+        <w:rPr>
+          <w:rFonts w:hint="eastAsia"/>
+          <w:lang w:val="en-US" w:eastAsia="zh-CN"/>
+        </w:rPr>
+        <w:t xml:space="preserve">The 2022 Nucleic Acids Research database issue and the online molecular biology database collection </w:t>
+      </w:r>
+    </w:p>
+    <w:p>
+      <w:pPr>
+        <w:rPr>
+          <w:rFonts w:hint="eastAsia"/>
+          <w:lang w:val="en-US" w:eastAsia="zh-CN"/>
+        </w:rPr>
+      </w:pPr>
+      <w:r>
+        <w:rPr>
+          <w:rFonts w:hint="eastAsia"/>
+          <w:lang w:val="en-US" w:eastAsia="zh-CN"/>
+        </w:rPr>
+        <w:fldChar w:fldCharType="begin"/>
+      </w:r>
+      <w:r>
+        <w:rPr>
+          <w:rFonts w:hint="eastAsia"/>
+          <w:lang w:val="en-US" w:eastAsia="zh-CN"/>
+        </w:rPr>
+        <w:instrText xml:space="preserve"> HYPERLINK "https://academic.oup.com/nar/article/50/D1/D1/6495890" </w:instrText>
+      </w:r>
+      <w:r>
+        <w:rPr>
+          <w:rFonts w:hint="eastAsia"/>
+          <w:lang w:val="en-US" w:eastAsia="zh-CN"/>
+        </w:rPr>
+        <w:fldChar w:fldCharType="separate"/>
+      </w:r>
+      <w:r>
+        <w:rPr>
+          <w:rStyle w:val="4"/>
+          <w:rFonts w:hint="eastAsia"/>
+          <w:lang w:val="en-US" w:eastAsia="zh-CN"/>
+        </w:rPr>
+        <w:t>https://academic.oup.com/nar/article/50/D1/D1/6495890</w:t>
+      </w:r>
+      <w:r>
+        <w:rPr>
+          <w:rFonts w:hint="eastAsia"/>
+          <w:lang w:val="en-US" w:eastAsia="zh-CN"/>
+        </w:rPr>
+        <w:fldChar w:fldCharType="end"/>
+      </w:r>
+    </w:p>
+    <w:p>
+      <w:pPr>
+        <w:rPr>
+          <w:rFonts w:hint="eastAsia"/>
+          <w:lang w:val="en-US" w:eastAsia="zh-CN"/>
+        </w:rPr>
+      </w:pPr>
+    </w:p>
+    <w:p>
+      <w:pPr>
+        <w:rPr>
+          <w:rFonts w:hint="eastAsia"/>
+          <w:lang w:val="en-US" w:eastAsia="zh-CN"/>
+        </w:rPr>
+      </w:pPr>
+      <w:r>
+        <w:rPr>
+          <w:rFonts w:hint="eastAsia"/>
+          <w:lang w:val="en-US" w:eastAsia="zh-CN"/>
+        </w:rPr>
+        <w:t>73+10+72+90+7+74 + 96 + 81 + 100 = 603</w:t>
+      </w:r>
+    </w:p>
+    <w:p>
+      <w:pPr>
+        <w:rPr>
+          <w:rFonts w:hint="eastAsia"/>
+          <w:lang w:val="en-US" w:eastAsia="zh-CN"/>
+        </w:rPr>
+      </w:pPr>
+    </w:p>
+    <w:p>
+      <w:pPr>
+        <w:rPr>
+          <w:rFonts w:hint="eastAsia"/>
+          <w:lang w:val="en-US" w:eastAsia="zh-CN"/>
+        </w:rPr>
+      </w:pPr>
       <w:bookmarkStart w:id="0" w:name="_GoBack"/>
-      <w:r>
-        <w:rPr>
-          <w:rFonts w:hint="eastAsia"/>
-          <w:highlight w:val="yellow"/>
-          <w:lang w:val="en-US" w:eastAsia="zh-CN"/>
-        </w:rPr>
-        <w:t>2023 Nucleic Acids Research Database Issue</w:t>
-      </w:r>
       <w:bookmarkEnd w:id="0"/>
-      <w:r>
-        <w:rPr>
-          <w:rFonts w:hint="eastAsia"/>
-          <w:lang w:val="en-US" w:eastAsia="zh-CN"/>
-        </w:rPr>
-        <w:t xml:space="preserve"> and the online molecular biology database collection</w:t>
-      </w:r>
-    </w:p>
-    <w:p>
-      <w:pPr>
-        <w:rPr>
-          <w:rFonts w:hint="eastAsia"/>
-          <w:lang w:val="en-US" w:eastAsia="zh-CN"/>
-        </w:rPr>
-      </w:pPr>
-    </w:p>
-    <w:p>
-      <w:pPr>
-        <w:rPr>
-          <w:rFonts w:hint="eastAsia"/>
-          <w:lang w:val="en-US" w:eastAsia="zh-CN"/>
-        </w:rPr>
-      </w:pPr>
-      <w:r>
-        <w:rPr>
-          <w:rFonts w:hint="eastAsia"/>
-          <w:lang w:val="en-US" w:eastAsia="zh-CN"/>
-        </w:rPr>
-        <w:t>https://academic.oup.com/nar/article/51/D1/D1/6964796</w:t>
-      </w:r>
-    </w:p>
-    <w:p>
-      <w:pPr>
-        <w:rPr>
-          <w:rFonts w:hint="default"/>
-          <w:lang w:val="en-US" w:eastAsia="zh-CN"/>
-        </w:rPr>
-      </w:pPr>
-    </w:p>
-    <w:p>
-      <w:pPr>
-        <w:rPr>
-          <w:rFonts w:hint="default"/>
-          <w:lang w:val="en-US" w:eastAsia="zh-CN"/>
-        </w:rPr>
-      </w:pPr>
-      <w:r>
-        <w:rPr>
-          <w:rFonts w:hint="default"/>
-          <w:lang w:val="en-US" w:eastAsia="zh-CN"/>
-        </w:rPr>
-        <w:t xml:space="preserve">nar2024databases.xlsx </w:t>
-      </w:r>
-      <w:r>
-        <w:rPr>
-          <w:rFonts w:hint="eastAsia"/>
-          <w:lang w:val="en-US" w:eastAsia="zh-CN"/>
-        </w:rPr>
-        <w:t>里面92行到187行</w:t>
-      </w:r>
-      <w:r>
-        <w:rPr>
-          <w:rFonts w:hint="default"/>
-          <w:lang w:val="en-US" w:eastAsia="zh-CN"/>
-        </w:rPr>
-        <w:t xml:space="preserve">   - 90 new databases</w:t>
-      </w:r>
-      <w:r>
-        <w:rPr>
-          <w:rFonts w:hint="eastAsia"/>
-          <w:lang w:val="en-US" w:eastAsia="zh-CN"/>
-        </w:rPr>
-        <w:t xml:space="preserve"> +6 update databases</w:t>
-      </w:r>
-    </w:p>
-    <w:p>
-      <w:pPr>
-        <w:rPr>
-          <w:rFonts w:hint="eastAsia"/>
-        </w:rPr>
-      </w:pPr>
-    </w:p>
-    <w:p>
-      <w:pPr>
-        <w:rPr>
-          <w:rFonts w:hint="eastAsia"/>
-          <w:lang w:val="en-US" w:eastAsia="zh-CN"/>
-        </w:rPr>
-      </w:pPr>
-      <w:r>
-        <w:rPr>
-          <w:rFonts w:hint="eastAsia"/>
-        </w:rPr>
-        <w:t xml:space="preserve">73+10+72+90+7+74 </w:t>
-      </w:r>
-      <w:r>
-        <w:rPr>
-          <w:rFonts w:hint="eastAsia"/>
-          <w:lang w:val="en-US" w:eastAsia="zh-CN"/>
-        </w:rPr>
-        <w:t xml:space="preserve">+ 96 </w:t>
-      </w:r>
-      <w:r>
-        <w:rPr>
-          <w:rFonts w:hint="eastAsia"/>
-        </w:rPr>
-        <w:t xml:space="preserve">= </w:t>
-      </w:r>
-      <w:r>
-        <w:rPr>
-          <w:rFonts w:hint="eastAsia"/>
-          <w:lang w:val="en-US" w:eastAsia="zh-CN"/>
-        </w:rPr>
-        <w:t>422</w:t>
-      </w:r>
-    </w:p>
-    <w:p>
-      <w:pPr>
-        <w:rPr>
-          <w:rFonts w:hint="eastAsia"/>
-          <w:lang w:val="en-US" w:eastAsia="zh-CN"/>
-        </w:rPr>
-      </w:pPr>
-    </w:p>
-    <w:p>
-      <w:pPr>
-        <w:rPr>
-          <w:rFonts w:hint="default"/>
-          <w:lang w:val="en-US" w:eastAsia="zh-CN"/>
-        </w:rPr>
-      </w:pPr>
-      <w:r>
-        <w:rPr>
-          <w:rFonts w:hint="default"/>
-          <w:lang w:val="en-US" w:eastAsia="zh-CN"/>
-        </w:rPr>
-        <w:t xml:space="preserve">Editorial: the 21st annual Nucleic Acids Research </w:t>
-      </w:r>
-      <w:r>
-        <w:rPr>
-          <w:rFonts w:hint="default"/>
-          <w:highlight w:val="yellow"/>
-          <w:lang w:val="en-US" w:eastAsia="zh-CN"/>
-        </w:rPr>
-        <w:t>Web Server Issue 2023</w:t>
-      </w:r>
-    </w:p>
-    <w:p>
-      <w:pPr>
-        <w:rPr>
-          <w:rFonts w:hint="eastAsia"/>
-        </w:rPr>
-      </w:pPr>
-    </w:p>
-    <w:p>
-      <w:pPr>
-        <w:rPr>
-          <w:rFonts w:hint="eastAsia"/>
-        </w:rPr>
-      </w:pPr>
-      <w:r>
-        <w:rPr>
-          <w:rFonts w:hint="eastAsia"/>
-        </w:rPr>
-        <w:t>https://academic.oup.com/nar/article/51/W1/W1/7195025</w:t>
-      </w:r>
-    </w:p>
-    <w:p>
-      <w:pPr>
-        <w:rPr>
-          <w:rFonts w:hint="eastAsia"/>
-        </w:rPr>
-      </w:pPr>
-    </w:p>
-    <w:p>
-      <w:pPr>
-        <w:rPr>
-          <w:rFonts w:hint="eastAsia"/>
-        </w:rPr>
-      </w:pPr>
-      <w:r>
-        <w:rPr>
-          <w:rFonts w:hint="eastAsia"/>
-        </w:rPr>
-        <w:t xml:space="preserve"> 81 applications </w:t>
-      </w:r>
-    </w:p>
-    <w:p>
-      <w:pPr>
-        <w:rPr>
-          <w:rFonts w:hint="eastAsia"/>
+    </w:p>
+    <w:p>
+      <w:pPr>
+        <w:rPr>
+          <w:rFonts w:hint="default"/>
+          <w:lang w:val="en-US" w:eastAsia="zh-CN"/>
         </w:rPr>
       </w:pPr>
     </w:p>
@@ -1849,6 +2005,55 @@
           <w:lang w:val="en-US" w:eastAsia="zh-CN"/>
         </w:rPr>
       </w:pPr>
+      <w:r>
+        <w:rPr>
+          <w:rFonts w:hint="default"/>
+          <w:lang w:val="en-US" w:eastAsia="zh-CN"/>
+        </w:rPr>
+        <w:t>我又补充了</w:t>
+      </w:r>
+      <w:r>
+        <w:rPr>
+          <w:rFonts w:hint="eastAsia"/>
+          <w:lang w:val="en-US" w:eastAsia="zh-CN"/>
+        </w:rPr>
+        <w:t>100</w:t>
+      </w:r>
+      <w:r>
+        <w:rPr>
+          <w:rFonts w:hint="default"/>
+          <w:lang w:val="en-US" w:eastAsia="zh-CN"/>
+        </w:rPr>
+        <w:t>个数据库网站在文件nar2025databases.xlsx里面（补充的</w:t>
+      </w:r>
+      <w:r>
+        <w:rPr>
+          <w:rFonts w:hint="eastAsia"/>
+          <w:lang w:val="en-US" w:eastAsia="zh-CN"/>
+        </w:rPr>
+        <w:t>100</w:t>
+      </w:r>
+      <w:r>
+        <w:rPr>
+          <w:rFonts w:hint="default"/>
+          <w:lang w:val="en-US" w:eastAsia="zh-CN"/>
+        </w:rPr>
+        <w:t>个数据行是第74到1</w:t>
+      </w:r>
+      <w:r>
+        <w:rPr>
+          <w:rFonts w:hint="eastAsia"/>
+          <w:lang w:val="en-US" w:eastAsia="zh-CN"/>
+        </w:rPr>
+        <w:t>73</w:t>
+      </w:r>
+      <w:r>
+        <w:rPr>
+          <w:rFonts w:hint="default"/>
+          <w:lang w:val="en-US" w:eastAsia="zh-CN"/>
+        </w:rPr>
+        <w:t>行），帮我同样处理增加到生物信息导航页面并生产发布。读取nar2025databases.xlsx里面的表单第74到173行，把short description翻译成中文，鼠标移动到short description上面是显示翻译的中文。</w:t>
+      </w:r>
     </w:p>
     <w:p>
       <w:pPr>

</xml_diff>